<commit_message>
Rozdzial 5 Diagram encji, prototyp interfejsu, podsumowanie.
</commit_message>
<xml_diff>
--- a/Tekst/Bibliografia/Bibliografia.docx
+++ b/Tekst/Bibliografia/Bibliografia.docx
@@ -19,8 +19,6 @@
         </w:rPr>
         <w:t>Rozdział 4</w:t>
       </w:r>
-      <w:bookmarkStart w:id="0" w:name="_GoBack"/>
-      <w:bookmarkEnd w:id="0"/>
     </w:p>
     <w:p>
       <w:pPr>
@@ -431,6 +429,89 @@
           <w:lang w:val="pl-PL"/>
         </w:rPr>
         <w:t>, odczyt na dzień 27.11.2017</w:t>
+      </w:r>
+    </w:p>
+    <w:p>
+      <w:pPr>
+        <w:rPr>
+          <w:sz w:val="24"/>
+          <w:lang w:val="pl-PL"/>
+        </w:rPr>
+      </w:pPr>
+      <w:r>
+        <w:rPr>
+          <w:sz w:val="24"/>
+          <w:lang w:val="pl-PL"/>
+        </w:rPr>
+        <w:t>[13]</w:t>
+      </w:r>
+      <w:r>
+        <w:t xml:space="preserve"> </w:t>
+      </w:r>
+      <w:hyperlink r:id="rId14" w:history="1">
+        <w:r>
+          <w:rPr>
+            <w:rStyle w:val="Hipercze"/>
+            <w:sz w:val="24"/>
+            <w:lang w:val="pl-PL"/>
+          </w:rPr>
+          <w:t>http://zasoby.open.agh.edu.pl/~09sbfraczek/diagram-klas%2C1%2C11.html</w:t>
+        </w:r>
+      </w:hyperlink>
+      <w:r>
+        <w:rPr>
+          <w:sz w:val="24"/>
+          <w:lang w:val="pl-PL"/>
+        </w:rPr>
+        <w:t xml:space="preserve">, odczyt na dzień </w:t>
+      </w:r>
+      <w:r>
+        <w:rPr>
+          <w:sz w:val="24"/>
+          <w:lang w:val="pl-PL"/>
+        </w:rPr>
+        <w:t>0</w:t>
+      </w:r>
+      <w:bookmarkStart w:id="0" w:name="_GoBack"/>
+      <w:bookmarkEnd w:id="0"/>
+      <w:r>
+        <w:rPr>
+          <w:sz w:val="24"/>
+          <w:lang w:val="pl-PL"/>
+        </w:rPr>
+        <w:t>4.12.2017</w:t>
+      </w:r>
+    </w:p>
+    <w:p>
+      <w:pPr>
+        <w:rPr>
+          <w:sz w:val="24"/>
+          <w:lang w:val="pl-PL"/>
+        </w:rPr>
+      </w:pPr>
+      <w:r>
+        <w:rPr>
+          <w:sz w:val="24"/>
+          <w:lang w:val="pl-PL"/>
+        </w:rPr>
+        <w:t xml:space="preserve">[14] </w:t>
+      </w:r>
+      <w:hyperlink r:id="rId15" w:history="1">
+        <w:r>
+          <w:rPr>
+            <w:rStyle w:val="Hipercze"/>
+            <w:sz w:val="24"/>
+            <w:lang w:val="pl-PL"/>
+          </w:rPr>
+          <w:t>https://msdn.microsoft.com/pl-pl/library/projektowanie-baz-danych--diagramy-erd-relacje-miedzy-tabelami-zwiazki-rekordy.aspx</w:t>
+        </w:r>
+      </w:hyperlink>
+      <w:r>
+        <w:rPr>
+          <w:sz w:val="24"/>
+          <w:lang w:val="pl-PL"/>
+        </w:rPr>
+        <w:t>, odczyt na dzień 04.12.2017</w:t>
       </w:r>
     </w:p>
     <w:sectPr>

</xml_diff>